<commit_message>
added some commentary and fixed the way reviewing works
</commit_message>
<xml_diff>
--- a/resources/documentation/Explanation of the variables.docx
+++ b/resources/documentation/Explanation of the variables.docx
@@ -1389,8 +1389,16 @@
         <w:rPr>
           <w:lang w:val="en-US"/>
         </w:rPr>
-        <w:t>The pause button will only work if the current move is reviewed, as long as a player is reviewing older moves it won’t work</w:t>
-      </w:r>
+        <w:t xml:space="preserve">The pause button will only work if the current move is reviewed, as long as a player is reviewing older moves it won’t </w:t>
+      </w:r>
+      <w:proofErr w:type="gramStart"/>
+      <w:r>
+        <w:rPr>
+          <w:lang w:val="en-US"/>
+        </w:rPr>
+        <w:t>work</w:t>
+      </w:r>
+      <w:proofErr w:type="gramEnd"/>
     </w:p>
     <w:p>
       <w:pPr>
@@ -1408,24 +1416,6 @@
           <w:lang w:val="en-US"/>
         </w:rPr>
         <w:t>If the player paused to review older moves the timer will start automatically when the current move is reviewed again</w:t>
-      </w:r>
-    </w:p>
-    <w:p>
-      <w:pPr>
-        <w:pStyle w:val="Listenabsatz"/>
-        <w:numPr>
-          <w:ilvl w:val="0"/>
-          <w:numId w:val="4"/>
-        </w:numPr>
-        <w:rPr>
-          <w:lang w:val="en-US"/>
-        </w:rPr>
-      </w:pPr>
-      <w:r>
-        <w:rPr>
-          <w:lang w:val="en-US"/>
-        </w:rPr>
-        <w:t>When in competitive mode changing older moves won’t be possible, if the user tries anyway, instead of doing the move the user chose, it will automatically do the move originally made</w:t>
       </w:r>
     </w:p>
     <w:sectPr>

</xml_diff>

<commit_message>
added commentary and fixed the rochade
</commit_message>
<xml_diff>
--- a/resources/documentation/Explanation of the variables.docx
+++ b/resources/documentation/Explanation of the variables.docx
@@ -86,914 +86,728 @@
           <w:highlight w:val="green"/>
           <w:lang w:val="en-US"/>
         </w:rPr>
-        <w:t>[][</w:t>
-      </w:r>
-      <w:proofErr w:type="gramStart"/>
+        <w:t>[][3]uint16 Legal_Moves</w:t>
+      </w:r>
+    </w:p>
+    <w:p>
+      <w:pPr>
+        <w:rPr>
+          <w:lang w:val="en-US"/>
+        </w:rPr>
+      </w:pPr>
+      <w:r>
+        <w:rPr>
+          <w:lang w:val="en-US"/>
+        </w:rPr>
+        <w:t xml:space="preserve">[i][0] </w:t>
+      </w:r>
+      <w:r>
+        <w:rPr>
+          <w:lang w:val="en-US"/>
+        </w:rPr>
+        <w:tab/>
+      </w:r>
+      <w:r>
+        <w:sym w:font="Wingdings" w:char="F0E0"/>
+      </w:r>
+      <w:r>
+        <w:rPr>
+          <w:lang w:val="en-US"/>
+        </w:rPr>
+        <w:t xml:space="preserve"> x_pos</w:t>
+      </w:r>
+    </w:p>
+    <w:p>
+      <w:pPr>
+        <w:rPr>
+          <w:lang w:val="en-US"/>
+        </w:rPr>
+      </w:pPr>
+      <w:r>
+        <w:rPr>
+          <w:lang w:val="en-US"/>
+        </w:rPr>
+        <w:t xml:space="preserve">[i][1] </w:t>
+      </w:r>
+      <w:r>
+        <w:rPr>
+          <w:lang w:val="en-US"/>
+        </w:rPr>
+        <w:tab/>
+      </w:r>
+      <w:r>
+        <w:sym w:font="Wingdings" w:char="F0E0"/>
+      </w:r>
+      <w:r>
+        <w:rPr>
+          <w:lang w:val="en-US"/>
+        </w:rPr>
+        <w:t xml:space="preserve"> y_pos</w:t>
+      </w:r>
+    </w:p>
+    <w:p>
+      <w:pPr>
+        <w:rPr>
+          <w:lang w:val="en-US"/>
+        </w:rPr>
+      </w:pPr>
+      <w:r>
+        <w:rPr>
+          <w:lang w:val="en-US"/>
+        </w:rPr>
+        <w:t xml:space="preserve">[i][2] </w:t>
+      </w:r>
+      <w:r>
+        <w:rPr>
+          <w:lang w:val="en-US"/>
+        </w:rPr>
+        <w:tab/>
+      </w:r>
+      <w:r>
+        <w:sym w:font="Wingdings" w:char="F0E0"/>
+      </w:r>
+      <w:r>
+        <w:rPr>
+          <w:lang w:val="en-US"/>
+        </w:rPr>
+        <w:t xml:space="preserve"> Status: </w:t>
+      </w:r>
+      <w:r>
+        <w:rPr>
+          <w:lang w:val="en-US"/>
+        </w:rPr>
+        <w:tab/>
+      </w:r>
+      <w:r>
+        <w:rPr>
+          <w:lang w:val="en-US"/>
+        </w:rPr>
+        <w:t>Default</w:t>
+      </w:r>
+      <w:r>
+        <w:rPr>
+          <w:lang w:val="en-US"/>
+        </w:rPr>
+        <w:t>:</w:t>
+      </w:r>
+      <w:r>
+        <w:rPr>
+          <w:lang w:val="en-US"/>
+        </w:rPr>
+        <w:t xml:space="preserve">   </w:t>
+      </w:r>
+      <w:r>
+        <w:rPr>
+          <w:lang w:val="en-US"/>
+        </w:rPr>
+        <w:tab/>
+      </w:r>
+      <w:r>
+        <w:rPr>
+          <w:lang w:val="en-US"/>
+        </w:rPr>
+        <w:tab/>
+      </w:r>
+      <w:r>
+        <w:rPr>
+          <w:lang w:val="en-US"/>
+        </w:rPr>
+        <w:t xml:space="preserve">64: </w:t>
+      </w:r>
+      <w:r>
+        <w:rPr>
+          <w:lang w:val="en-US"/>
+        </w:rPr>
+        <w:tab/>
+      </w:r>
+      <w:r>
+        <w:rPr>
+          <w:lang w:val="en-US"/>
+        </w:rPr>
+        <w:t xml:space="preserve">Default </w:t>
+      </w:r>
+      <w:r>
+        <w:rPr>
+          <w:lang w:val="en-US"/>
+        </w:rPr>
+        <w:t>-</w:t>
+      </w:r>
+      <w:r>
+        <w:rPr>
+          <w:lang w:val="en-US"/>
+        </w:rPr>
+        <w:t xml:space="preserve">&gt; </w:t>
+      </w:r>
+      <w:r>
+        <w:rPr>
+          <w:lang w:val="en-US"/>
+        </w:rPr>
+        <w:t>set</w:t>
+      </w:r>
+      <w:r>
+        <w:rPr>
+          <w:lang w:val="en-US"/>
+        </w:rPr>
+        <w:t xml:space="preserve"> </w:t>
+      </w:r>
+      <w:r>
+        <w:rPr>
+          <w:lang w:val="en-US"/>
+        </w:rPr>
+        <w:t xml:space="preserve">has_moved to </w:t>
+      </w:r>
+      <w:r>
+        <w:rPr>
+          <w:lang w:val="en-US"/>
+        </w:rPr>
+        <w:t>0</w:t>
+      </w:r>
+    </w:p>
+    <w:p>
+      <w:pPr>
+        <w:rPr>
+          <w:lang w:val="en-US"/>
+        </w:rPr>
+      </w:pPr>
+      <w:r>
+        <w:rPr>
+          <w:lang w:val="en-US"/>
+        </w:rPr>
+        <w:tab/>
+      </w:r>
+      <w:r>
+        <w:rPr>
+          <w:lang w:val="en-US"/>
+        </w:rPr>
+        <w:tab/>
+      </w:r>
+      <w:r>
+        <w:rPr>
+          <w:lang w:val="en-US"/>
+        </w:rPr>
+        <w:tab/>
+      </w:r>
+      <w:r>
+        <w:rPr>
+          <w:lang w:val="en-US"/>
+        </w:rPr>
+        <w:tab/>
+      </w:r>
+      <w:r>
+        <w:rPr>
+          <w:lang w:val="en-US"/>
+        </w:rPr>
+        <w:tab/>
+      </w:r>
+      <w:r>
+        <w:rPr>
+          <w:lang w:val="en-US"/>
+        </w:rPr>
+        <w:tab/>
+        <w:t>0-63:</w:t>
+      </w:r>
+      <w:r>
+        <w:rPr>
+          <w:lang w:val="en-US"/>
+        </w:rPr>
+        <w:tab/>
+        <w:t>Move involves a take -&gt; Index of Piece to take, set</w:t>
+      </w:r>
+      <w:r>
+        <w:rPr>
+          <w:lang w:val="en-US"/>
+        </w:rPr>
+        <w:t xml:space="preserve"> </w:t>
+      </w:r>
+      <w:r>
+        <w:rPr>
+          <w:lang w:val="en-US"/>
+        </w:rPr>
+        <w:t xml:space="preserve">has_moved </w:t>
+      </w:r>
+      <w:r>
+        <w:rPr>
+          <w:lang w:val="en-US"/>
+        </w:rPr>
+        <w:tab/>
+      </w:r>
+      <w:r>
+        <w:rPr>
+          <w:lang w:val="en-US"/>
+        </w:rPr>
+        <w:tab/>
+      </w:r>
+      <w:r>
+        <w:rPr>
+          <w:lang w:val="en-US"/>
+        </w:rPr>
+        <w:tab/>
+      </w:r>
+      <w:r>
+        <w:rPr>
+          <w:lang w:val="en-US"/>
+        </w:rPr>
+        <w:tab/>
+      </w:r>
+      <w:r>
+        <w:rPr>
+          <w:lang w:val="en-US"/>
+        </w:rPr>
+        <w:tab/>
+      </w:r>
+      <w:r>
+        <w:rPr>
+          <w:lang w:val="en-US"/>
+        </w:rPr>
+        <w:tab/>
+      </w:r>
+      <w:r>
+        <w:rPr>
+          <w:lang w:val="en-US"/>
+        </w:rPr>
+        <w:tab/>
+        <w:t>to 0</w:t>
+      </w:r>
+    </w:p>
+    <w:p>
+      <w:pPr>
+        <w:ind w:left="1416" w:firstLine="708"/>
+        <w:rPr>
+          <w:lang w:val="en-US"/>
+        </w:rPr>
+      </w:pPr>
+      <w:r>
+        <w:rPr>
+          <w:lang w:val="en-US"/>
+        </w:rPr>
+        <w:t>Pawn:</w:t>
+      </w:r>
+      <w:r>
+        <w:rPr>
+          <w:lang w:val="en-US"/>
+        </w:rPr>
+        <w:tab/>
+      </w:r>
+      <w:r>
+        <w:rPr>
+          <w:lang w:val="en-US"/>
+        </w:rPr>
+        <w:tab/>
+      </w:r>
+      <w:r>
+        <w:rPr>
+          <w:lang w:val="en-US"/>
+        </w:rPr>
+        <w:tab/>
+      </w:r>
+      <w:r>
+        <w:rPr>
+          <w:lang w:val="en-US"/>
+        </w:rPr>
+        <w:t>0-63:</w:t>
+      </w:r>
+      <w:r>
+        <w:rPr>
+          <w:lang w:val="en-US"/>
+        </w:rPr>
+        <w:tab/>
+      </w:r>
+      <w:r>
+        <w:rPr>
+          <w:lang w:val="en-US"/>
+        </w:rPr>
+        <w:t>Move is en passant -&gt; I</w:t>
+      </w:r>
+      <w:r>
+        <w:rPr>
+          <w:lang w:val="en-US"/>
+        </w:rPr>
+        <w:t xml:space="preserve">ndex of en passant Pawn to be </w:t>
+      </w:r>
+      <w:r>
+        <w:rPr>
+          <w:lang w:val="en-US"/>
+        </w:rPr>
+        <w:tab/>
+      </w:r>
+      <w:r>
+        <w:rPr>
+          <w:lang w:val="en-US"/>
+        </w:rPr>
+        <w:tab/>
+      </w:r>
+      <w:r>
+        <w:rPr>
+          <w:lang w:val="en-US"/>
+        </w:rPr>
+        <w:tab/>
+      </w:r>
+      <w:r>
+        <w:rPr>
+          <w:lang w:val="en-US"/>
+        </w:rPr>
+        <w:tab/>
+      </w:r>
+      <w:r>
+        <w:rPr>
+          <w:lang w:val="en-US"/>
+        </w:rPr>
+        <w:tab/>
+      </w:r>
+      <w:r>
+        <w:rPr>
+          <w:lang w:val="en-US"/>
+        </w:rPr>
+        <w:tab/>
+      </w:r>
+      <w:r>
+        <w:rPr>
+          <w:lang w:val="en-US"/>
+        </w:rPr>
+        <w:t>deleted</w:t>
+      </w:r>
+      <w:r>
+        <w:rPr>
+          <w:lang w:val="en-US"/>
+        </w:rPr>
+        <w:t>, set</w:t>
+      </w:r>
+      <w:r>
+        <w:rPr>
+          <w:lang w:val="en-US"/>
+        </w:rPr>
+        <w:t xml:space="preserve"> </w:t>
+      </w:r>
+      <w:r>
+        <w:rPr>
+          <w:lang w:val="en-US"/>
+        </w:rPr>
+        <w:t>has_moved to 0</w:t>
+      </w:r>
+    </w:p>
+    <w:p>
+      <w:pPr>
+        <w:ind w:left="1416" w:firstLine="708"/>
+        <w:rPr>
+          <w:lang w:val="en-US"/>
+        </w:rPr>
+      </w:pPr>
+      <w:r>
+        <w:rPr>
+          <w:lang w:val="en-US"/>
+        </w:rPr>
+        <w:tab/>
+      </w:r>
+      <w:r>
+        <w:rPr>
+          <w:lang w:val="en-US"/>
+        </w:rPr>
+        <w:tab/>
+      </w:r>
+      <w:r>
+        <w:rPr>
+          <w:lang w:val="en-US"/>
+        </w:rPr>
+        <w:tab/>
+        <w:t>65</w:t>
+      </w:r>
+      <w:r>
+        <w:rPr>
+          <w:lang w:val="en-US"/>
+        </w:rPr>
+        <w:t>:</w:t>
+      </w:r>
+      <w:r>
+        <w:rPr>
+          <w:lang w:val="en-US"/>
+        </w:rPr>
+        <w:tab/>
+      </w:r>
+      <w:r>
+        <w:rPr>
+          <w:lang w:val="en-US"/>
+        </w:rPr>
+        <w:t xml:space="preserve">Move is </w:t>
+      </w:r>
+      <w:r>
+        <w:rPr>
+          <w:lang w:val="en-US"/>
+        </w:rPr>
+        <w:t>TwoStep</w:t>
+      </w:r>
+      <w:r>
+        <w:rPr>
+          <w:lang w:val="en-US"/>
+        </w:rPr>
+        <w:t xml:space="preserve">-&gt; </w:t>
+      </w:r>
+      <w:r>
+        <w:rPr>
+          <w:lang w:val="en-US"/>
+        </w:rPr>
+        <w:t>set has_moved to moves_counter</w:t>
+      </w:r>
+    </w:p>
+    <w:p>
+      <w:pPr>
+        <w:ind w:left="4248" w:hanging="2124"/>
+        <w:rPr>
+          <w:lang w:val="en-US"/>
+        </w:rPr>
+      </w:pPr>
+      <w:r>
+        <w:rPr>
+          <w:lang w:val="en-US"/>
+        </w:rPr>
+        <w:tab/>
+        <w:t xml:space="preserve">64: </w:t>
+      </w:r>
+      <w:r>
+        <w:rPr>
+          <w:lang w:val="en-US"/>
+        </w:rPr>
+        <w:tab/>
+        <w:t>Normal Move</w:t>
+      </w:r>
+    </w:p>
+    <w:p>
+      <w:pPr>
+        <w:ind w:left="4248" w:hanging="2124"/>
+        <w:rPr>
+          <w:lang w:val="en-US"/>
+        </w:rPr>
+      </w:pPr>
+      <w:r>
+        <w:rPr>
+          <w:lang w:val="en-US"/>
+        </w:rPr>
+        <w:tab/>
+        <w:t>6</w:t>
+      </w:r>
+      <w:r>
+        <w:rPr>
+          <w:lang w:val="en-US"/>
+        </w:rPr>
+        <w:t>6</w:t>
+      </w:r>
+      <w:r>
+        <w:rPr>
+          <w:lang w:val="en-US"/>
+        </w:rPr>
+        <w:t>-12</w:t>
+      </w:r>
+      <w:r>
+        <w:rPr>
+          <w:lang w:val="en-US"/>
+        </w:rPr>
+        <w:t>9</w:t>
+      </w:r>
+      <w:r>
+        <w:rPr>
+          <w:lang w:val="en-US"/>
+        </w:rPr>
+        <w:t>: Move is Take -&gt; Index = -6</w:t>
+      </w:r>
+      <w:r>
+        <w:rPr>
+          <w:lang w:val="en-US"/>
+        </w:rPr>
+        <w:t>6</w:t>
+      </w:r>
+    </w:p>
+    <w:p>
+      <w:pPr>
+        <w:ind w:left="4248" w:hanging="2124"/>
+        <w:rPr>
+          <w:lang w:val="en-US"/>
+        </w:rPr>
+      </w:pPr>
+      <w:r>
+        <w:rPr>
+          <w:lang w:val="en-US"/>
+        </w:rPr>
+        <w:t>King:</w:t>
+      </w:r>
+      <w:r>
+        <w:rPr>
+          <w:lang w:val="en-US"/>
+        </w:rPr>
+        <w:tab/>
+      </w:r>
+      <w:r>
+        <w:rPr>
+          <w:lang w:val="en-US"/>
+        </w:rPr>
+        <w:t>0-63:</w:t>
+      </w:r>
+      <w:r>
+        <w:rPr>
+          <w:lang w:val="en-US"/>
+        </w:rPr>
+        <w:tab/>
+      </w:r>
+      <w:r>
+        <w:rPr>
+          <w:lang w:val="en-US"/>
+        </w:rPr>
+        <w:t xml:space="preserve">Move is </w:t>
+      </w:r>
+      <w:r>
+        <w:rPr>
+          <w:lang w:val="en-US"/>
+        </w:rPr>
+        <w:t>Castle</w:t>
+      </w:r>
+      <w:r>
+        <w:rPr>
+          <w:lang w:val="en-US"/>
+        </w:rPr>
+        <w:t xml:space="preserve"> -&gt; I</w:t>
+      </w:r>
+      <w:r>
+        <w:rPr>
+          <w:lang w:val="en-US"/>
+        </w:rPr>
+        <w:t>ndex of Rook to be moved</w:t>
+      </w:r>
+      <w:r>
+        <w:rPr>
+          <w:lang w:val="en-US"/>
+        </w:rPr>
+        <w:t>, se</w:t>
+      </w:r>
+      <w:r>
+        <w:rPr>
+          <w:lang w:val="en-US"/>
+        </w:rPr>
+        <w:t xml:space="preserve">t </w:t>
+      </w:r>
+      <w:r>
+        <w:rPr>
+          <w:lang w:val="en-US"/>
+        </w:rPr>
+        <w:tab/>
+      </w:r>
+      <w:r>
+        <w:rPr>
+          <w:lang w:val="en-US"/>
+        </w:rPr>
+        <w:t>King.has_moved to 0, set</w:t>
+      </w:r>
+      <w:r>
+        <w:rPr>
+          <w:lang w:val="en-US"/>
+        </w:rPr>
+        <w:t xml:space="preserve"> </w:t>
+      </w:r>
+      <w:r>
+        <w:rPr>
+          <w:lang w:val="en-US"/>
+        </w:rPr>
+        <w:t>Rook.has_moved to 0</w:t>
+      </w:r>
+    </w:p>
+    <w:p>
+      <w:pPr>
+        <w:ind w:left="4248" w:hanging="2124"/>
+        <w:rPr>
+          <w:lang w:val="en-US"/>
+        </w:rPr>
+      </w:pPr>
+      <w:r>
+        <w:rPr>
+          <w:lang w:val="en-US"/>
+        </w:rPr>
+        <w:tab/>
+        <w:t xml:space="preserve">64: </w:t>
+      </w:r>
+      <w:r>
+        <w:rPr>
+          <w:lang w:val="en-US"/>
+        </w:rPr>
+        <w:tab/>
+        <w:t>Normal Move</w:t>
+      </w:r>
+    </w:p>
+    <w:p>
+      <w:pPr>
+        <w:ind w:left="4248" w:hanging="2124"/>
+        <w:rPr>
+          <w:lang w:val="en-US"/>
+        </w:rPr>
+      </w:pPr>
+      <w:r>
+        <w:rPr>
+          <w:lang w:val="en-US"/>
+        </w:rPr>
+        <w:tab/>
+        <w:t>6</w:t>
+      </w:r>
+      <w:r>
+        <w:rPr>
+          <w:lang w:val="en-US"/>
+        </w:rPr>
+        <w:t>6</w:t>
+      </w:r>
+      <w:r>
+        <w:rPr>
+          <w:lang w:val="en-US"/>
+        </w:rPr>
+        <w:t>-12</w:t>
+      </w:r>
+      <w:r>
+        <w:rPr>
+          <w:lang w:val="en-US"/>
+        </w:rPr>
+        <w:t>9</w:t>
+      </w:r>
+      <w:r>
+        <w:rPr>
+          <w:lang w:val="en-US"/>
+        </w:rPr>
+        <w:t>: Move is Take -&gt; Index = -6</w:t>
+      </w:r>
+      <w:r>
+        <w:rPr>
+          <w:lang w:val="en-US"/>
+        </w:rPr>
+        <w:t>6</w:t>
+      </w:r>
+    </w:p>
+    <w:p>
+      <w:pPr>
+        <w:ind w:left="4248" w:hanging="2124"/>
+        <w:rPr>
+          <w:lang w:val="en-US"/>
+        </w:rPr>
+      </w:pPr>
+      <w:r>
+        <w:rPr>
+          <w:lang w:val="en-US"/>
+        </w:rPr>
+        <w:tab/>
+      </w:r>
+    </w:p>
+    <w:p>
+      <w:pPr>
+        <w:rPr>
+          <w:lang w:val="en-US"/>
+        </w:rPr>
+      </w:pPr>
       <w:r>
         <w:rPr>
           <w:highlight w:val="green"/>
           <w:lang w:val="en-US"/>
         </w:rPr>
-        <w:t>3]uint</w:t>
-      </w:r>
-      <w:proofErr w:type="gramEnd"/>
+        <w:t>int16 H</w:t>
+      </w:r>
       <w:r>
         <w:rPr>
           <w:highlight w:val="green"/>
           <w:lang w:val="en-US"/>
         </w:rPr>
-        <w:t xml:space="preserve">16 </w:t>
-      </w:r>
-      <w:proofErr w:type="spellStart"/>
-      <w:r>
-        <w:rPr>
-          <w:highlight w:val="green"/>
-          <w:lang w:val="en-US"/>
-        </w:rPr>
-        <w:t>Legal_Moves</w:t>
-      </w:r>
-      <w:proofErr w:type="spellEnd"/>
-    </w:p>
-    <w:p>
-      <w:pPr>
-        <w:rPr>
-          <w:lang w:val="en-US"/>
-        </w:rPr>
-      </w:pPr>
-      <w:r>
-        <w:rPr>
-          <w:lang w:val="en-US"/>
-        </w:rPr>
-        <w:t>[</w:t>
-      </w:r>
-      <w:proofErr w:type="spellStart"/>
-      <w:r>
-        <w:rPr>
-          <w:lang w:val="en-US"/>
-        </w:rPr>
-        <w:t>i</w:t>
-      </w:r>
-      <w:proofErr w:type="spellEnd"/>
-      <w:r>
-        <w:rPr>
-          <w:lang w:val="en-US"/>
-        </w:rPr>
-        <w:t xml:space="preserve">][0] </w:t>
-      </w:r>
-      <w:r>
-        <w:rPr>
-          <w:lang w:val="en-US"/>
-        </w:rPr>
-        <w:tab/>
-      </w:r>
-      <w:r>
-        <w:sym w:font="Wingdings" w:char="F0E0"/>
-      </w:r>
-      <w:r>
-        <w:rPr>
-          <w:lang w:val="en-US"/>
-        </w:rPr>
-        <w:t xml:space="preserve"> </w:t>
-      </w:r>
-      <w:proofErr w:type="spellStart"/>
-      <w:r>
-        <w:rPr>
-          <w:lang w:val="en-US"/>
-        </w:rPr>
-        <w:t>x_pos</w:t>
-      </w:r>
-      <w:proofErr w:type="spellEnd"/>
-    </w:p>
-    <w:p>
-      <w:pPr>
-        <w:rPr>
-          <w:lang w:val="en-US"/>
-        </w:rPr>
-      </w:pPr>
-      <w:r>
-        <w:rPr>
-          <w:lang w:val="en-US"/>
-        </w:rPr>
-        <w:t>[</w:t>
-      </w:r>
-      <w:proofErr w:type="spellStart"/>
-      <w:r>
-        <w:rPr>
-          <w:lang w:val="en-US"/>
-        </w:rPr>
-        <w:t>i</w:t>
-      </w:r>
-      <w:proofErr w:type="spellEnd"/>
-      <w:r>
-        <w:rPr>
-          <w:lang w:val="en-US"/>
-        </w:rPr>
-        <w:t xml:space="preserve">][1] </w:t>
-      </w:r>
-      <w:r>
-        <w:rPr>
-          <w:lang w:val="en-US"/>
-        </w:rPr>
-        <w:tab/>
-      </w:r>
-      <w:r>
-        <w:sym w:font="Wingdings" w:char="F0E0"/>
-      </w:r>
-      <w:r>
-        <w:rPr>
-          <w:lang w:val="en-US"/>
-        </w:rPr>
-        <w:t xml:space="preserve"> </w:t>
-      </w:r>
-      <w:proofErr w:type="spellStart"/>
-      <w:r>
-        <w:rPr>
-          <w:lang w:val="en-US"/>
-        </w:rPr>
-        <w:t>y_pos</w:t>
-      </w:r>
-      <w:proofErr w:type="spellEnd"/>
-    </w:p>
-    <w:p>
-      <w:pPr>
-        <w:rPr>
-          <w:lang w:val="en-US"/>
-        </w:rPr>
-      </w:pPr>
-      <w:r>
-        <w:rPr>
-          <w:lang w:val="en-US"/>
-        </w:rPr>
-        <w:t>[</w:t>
-      </w:r>
-      <w:proofErr w:type="spellStart"/>
-      <w:r>
-        <w:rPr>
-          <w:lang w:val="en-US"/>
-        </w:rPr>
-        <w:t>i</w:t>
-      </w:r>
-      <w:proofErr w:type="spellEnd"/>
-      <w:r>
-        <w:rPr>
-          <w:lang w:val="en-US"/>
-        </w:rPr>
-        <w:t xml:space="preserve">][2] </w:t>
-      </w:r>
-      <w:r>
-        <w:rPr>
-          <w:lang w:val="en-US"/>
-        </w:rPr>
-        <w:tab/>
-      </w:r>
-      <w:r>
-        <w:sym w:font="Wingdings" w:char="F0E0"/>
-      </w:r>
-      <w:r>
-        <w:rPr>
-          <w:lang w:val="en-US"/>
-        </w:rPr>
-        <w:t xml:space="preserve"> Status: </w:t>
-      </w:r>
-      <w:r>
-        <w:rPr>
-          <w:lang w:val="en-US"/>
-        </w:rPr>
-        <w:tab/>
-      </w:r>
-      <w:r>
-        <w:rPr>
-          <w:lang w:val="en-US"/>
-        </w:rPr>
-        <w:t>Default</w:t>
-      </w:r>
-      <w:r>
-        <w:rPr>
-          <w:lang w:val="en-US"/>
-        </w:rPr>
-        <w:t>:</w:t>
-      </w:r>
-      <w:r>
-        <w:rPr>
-          <w:lang w:val="en-US"/>
-        </w:rPr>
-        <w:t xml:space="preserve">   </w:t>
-      </w:r>
-      <w:r>
-        <w:rPr>
-          <w:lang w:val="en-US"/>
-        </w:rPr>
-        <w:tab/>
-      </w:r>
-      <w:r>
-        <w:rPr>
-          <w:lang w:val="en-US"/>
-        </w:rPr>
-        <w:tab/>
-      </w:r>
-      <w:r>
-        <w:rPr>
-          <w:lang w:val="en-US"/>
-        </w:rPr>
-        <w:t xml:space="preserve">64: </w:t>
-      </w:r>
-      <w:r>
-        <w:rPr>
-          <w:lang w:val="en-US"/>
-        </w:rPr>
-        <w:tab/>
-      </w:r>
-      <w:r>
-        <w:rPr>
-          <w:lang w:val="en-US"/>
-        </w:rPr>
-        <w:t xml:space="preserve">Default </w:t>
-      </w:r>
-      <w:r>
-        <w:rPr>
-          <w:lang w:val="en-US"/>
-        </w:rPr>
-        <w:t>-</w:t>
-      </w:r>
-      <w:r>
-        <w:rPr>
-          <w:lang w:val="en-US"/>
-        </w:rPr>
-        <w:t xml:space="preserve">&gt; </w:t>
-      </w:r>
-      <w:r>
-        <w:rPr>
-          <w:lang w:val="en-US"/>
-        </w:rPr>
-        <w:t>set</w:t>
-      </w:r>
-      <w:r>
-        <w:rPr>
-          <w:lang w:val="en-US"/>
-        </w:rPr>
-        <w:t xml:space="preserve"> </w:t>
-      </w:r>
-      <w:proofErr w:type="spellStart"/>
-      <w:r>
-        <w:rPr>
-          <w:lang w:val="en-US"/>
-        </w:rPr>
-        <w:t>has_moved</w:t>
-      </w:r>
-      <w:proofErr w:type="spellEnd"/>
-      <w:r>
-        <w:rPr>
-          <w:lang w:val="en-US"/>
-        </w:rPr>
-        <w:t xml:space="preserve"> to </w:t>
-      </w:r>
-      <w:proofErr w:type="gramStart"/>
-      <w:r>
-        <w:rPr>
-          <w:lang w:val="en-US"/>
-        </w:rPr>
-        <w:t>0</w:t>
-      </w:r>
-      <w:proofErr w:type="gramEnd"/>
-    </w:p>
-    <w:p>
-      <w:pPr>
-        <w:rPr>
-          <w:lang w:val="en-US"/>
-        </w:rPr>
-      </w:pPr>
-      <w:r>
-        <w:rPr>
-          <w:lang w:val="en-US"/>
-        </w:rPr>
-        <w:tab/>
-      </w:r>
-      <w:r>
-        <w:rPr>
-          <w:lang w:val="en-US"/>
-        </w:rPr>
-        <w:tab/>
-      </w:r>
-      <w:r>
-        <w:rPr>
-          <w:lang w:val="en-US"/>
-        </w:rPr>
-        <w:tab/>
-      </w:r>
-      <w:r>
-        <w:rPr>
-          <w:lang w:val="en-US"/>
-        </w:rPr>
-        <w:tab/>
-      </w:r>
-      <w:r>
-        <w:rPr>
-          <w:lang w:val="en-US"/>
-        </w:rPr>
-        <w:tab/>
-      </w:r>
-      <w:r>
-        <w:rPr>
-          <w:lang w:val="en-US"/>
-        </w:rPr>
-        <w:tab/>
-        <w:t>0-63:</w:t>
-      </w:r>
-      <w:r>
-        <w:rPr>
-          <w:lang w:val="en-US"/>
-        </w:rPr>
-        <w:tab/>
-        <w:t>Move involves a take -&gt; Index of Piece to take, set</w:t>
-      </w:r>
-      <w:r>
-        <w:rPr>
-          <w:lang w:val="en-US"/>
-        </w:rPr>
-        <w:t xml:space="preserve"> </w:t>
-      </w:r>
-      <w:proofErr w:type="spellStart"/>
-      <w:r>
-        <w:rPr>
-          <w:lang w:val="en-US"/>
-        </w:rPr>
-        <w:t>has_moved</w:t>
-      </w:r>
-      <w:proofErr w:type="spellEnd"/>
-      <w:r>
-        <w:rPr>
-          <w:lang w:val="en-US"/>
-        </w:rPr>
-        <w:t xml:space="preserve"> </w:t>
-      </w:r>
-      <w:r>
-        <w:rPr>
-          <w:lang w:val="en-US"/>
-        </w:rPr>
-        <w:tab/>
-      </w:r>
-      <w:r>
-        <w:rPr>
-          <w:lang w:val="en-US"/>
-        </w:rPr>
-        <w:tab/>
-      </w:r>
-      <w:r>
-        <w:rPr>
-          <w:lang w:val="en-US"/>
-        </w:rPr>
-        <w:tab/>
-      </w:r>
-      <w:r>
-        <w:rPr>
-          <w:lang w:val="en-US"/>
-        </w:rPr>
-        <w:tab/>
-      </w:r>
-      <w:r>
-        <w:rPr>
-          <w:lang w:val="en-US"/>
-        </w:rPr>
-        <w:tab/>
-      </w:r>
-      <w:r>
-        <w:rPr>
-          <w:lang w:val="en-US"/>
-        </w:rPr>
-        <w:tab/>
-      </w:r>
-      <w:r>
-        <w:rPr>
-          <w:lang w:val="en-US"/>
-        </w:rPr>
-        <w:tab/>
-        <w:t>to 0</w:t>
-      </w:r>
-    </w:p>
-    <w:p>
-      <w:pPr>
-        <w:ind w:left="1416" w:firstLine="708"/>
-        <w:rPr>
-          <w:lang w:val="en-US"/>
-        </w:rPr>
-      </w:pPr>
-      <w:r>
-        <w:rPr>
-          <w:lang w:val="en-US"/>
-        </w:rPr>
-        <w:t>Pawn:</w:t>
-      </w:r>
-      <w:r>
-        <w:rPr>
-          <w:lang w:val="en-US"/>
-        </w:rPr>
-        <w:tab/>
-      </w:r>
-      <w:r>
-        <w:rPr>
-          <w:lang w:val="en-US"/>
-        </w:rPr>
-        <w:tab/>
-      </w:r>
-      <w:r>
-        <w:rPr>
-          <w:lang w:val="en-US"/>
-        </w:rPr>
-        <w:tab/>
-      </w:r>
-      <w:r>
-        <w:rPr>
-          <w:lang w:val="en-US"/>
-        </w:rPr>
-        <w:t>0-63:</w:t>
-      </w:r>
-      <w:r>
-        <w:rPr>
-          <w:lang w:val="en-US"/>
-        </w:rPr>
-        <w:tab/>
-      </w:r>
-      <w:r>
-        <w:rPr>
-          <w:lang w:val="en-US"/>
-        </w:rPr>
-        <w:t xml:space="preserve">Move is </w:t>
-      </w:r>
-      <w:proofErr w:type="spellStart"/>
-      <w:r>
-        <w:rPr>
-          <w:lang w:val="en-US"/>
-        </w:rPr>
-        <w:t>en</w:t>
-      </w:r>
-      <w:proofErr w:type="spellEnd"/>
-      <w:r>
-        <w:rPr>
-          <w:lang w:val="en-US"/>
-        </w:rPr>
-        <w:t xml:space="preserve"> passant -&gt; I</w:t>
-      </w:r>
-      <w:r>
-        <w:rPr>
-          <w:lang w:val="en-US"/>
-        </w:rPr>
-        <w:t xml:space="preserve">ndex of </w:t>
-      </w:r>
-      <w:proofErr w:type="spellStart"/>
-      <w:r>
-        <w:rPr>
-          <w:lang w:val="en-US"/>
-        </w:rPr>
-        <w:t>en</w:t>
-      </w:r>
-      <w:proofErr w:type="spellEnd"/>
-      <w:r>
-        <w:rPr>
-          <w:lang w:val="en-US"/>
-        </w:rPr>
-        <w:t xml:space="preserve"> passant Pawn to be </w:t>
-      </w:r>
-      <w:r>
-        <w:rPr>
-          <w:lang w:val="en-US"/>
-        </w:rPr>
-        <w:tab/>
-      </w:r>
-      <w:r>
-        <w:rPr>
-          <w:lang w:val="en-US"/>
-        </w:rPr>
-        <w:tab/>
-      </w:r>
-      <w:r>
-        <w:rPr>
-          <w:lang w:val="en-US"/>
-        </w:rPr>
-        <w:tab/>
-      </w:r>
-      <w:r>
-        <w:rPr>
-          <w:lang w:val="en-US"/>
-        </w:rPr>
-        <w:tab/>
-      </w:r>
-      <w:r>
-        <w:rPr>
-          <w:lang w:val="en-US"/>
-        </w:rPr>
-        <w:tab/>
-      </w:r>
-      <w:r>
-        <w:rPr>
-          <w:lang w:val="en-US"/>
-        </w:rPr>
-        <w:tab/>
-      </w:r>
-      <w:r>
-        <w:rPr>
-          <w:lang w:val="en-US"/>
-        </w:rPr>
-        <w:t>deleted</w:t>
-      </w:r>
-      <w:r>
-        <w:rPr>
-          <w:lang w:val="en-US"/>
-        </w:rPr>
-        <w:t>, set</w:t>
-      </w:r>
-      <w:r>
-        <w:rPr>
-          <w:lang w:val="en-US"/>
-        </w:rPr>
-        <w:t xml:space="preserve"> </w:t>
-      </w:r>
-      <w:proofErr w:type="spellStart"/>
-      <w:r>
-        <w:rPr>
-          <w:lang w:val="en-US"/>
-        </w:rPr>
-        <w:t>has_moved</w:t>
-      </w:r>
-      <w:proofErr w:type="spellEnd"/>
-      <w:r>
-        <w:rPr>
-          <w:lang w:val="en-US"/>
-        </w:rPr>
-        <w:t xml:space="preserve"> to 0</w:t>
-      </w:r>
-    </w:p>
-    <w:p>
-      <w:pPr>
-        <w:ind w:left="1416" w:firstLine="708"/>
-        <w:rPr>
-          <w:lang w:val="en-US"/>
-        </w:rPr>
-      </w:pPr>
-      <w:r>
-        <w:rPr>
-          <w:lang w:val="en-US"/>
-        </w:rPr>
-        <w:tab/>
-      </w:r>
-      <w:r>
-        <w:rPr>
-          <w:lang w:val="en-US"/>
-        </w:rPr>
-        <w:tab/>
-      </w:r>
-      <w:r>
-        <w:rPr>
-          <w:lang w:val="en-US"/>
-        </w:rPr>
-        <w:tab/>
-        <w:t>65</w:t>
-      </w:r>
-      <w:r>
-        <w:rPr>
-          <w:lang w:val="en-US"/>
-        </w:rPr>
-        <w:t>:</w:t>
-      </w:r>
-      <w:r>
-        <w:rPr>
-          <w:lang w:val="en-US"/>
-        </w:rPr>
-        <w:tab/>
-      </w:r>
-      <w:r>
-        <w:rPr>
-          <w:lang w:val="en-US"/>
-        </w:rPr>
-        <w:t xml:space="preserve">Move is </w:t>
-      </w:r>
-      <w:proofErr w:type="spellStart"/>
-      <w:r>
-        <w:rPr>
-          <w:lang w:val="en-US"/>
-        </w:rPr>
-        <w:t>TwoStep</w:t>
-      </w:r>
-      <w:proofErr w:type="spellEnd"/>
-      <w:r>
-        <w:rPr>
-          <w:lang w:val="en-US"/>
-        </w:rPr>
-        <w:t xml:space="preserve">-&gt; </w:t>
-      </w:r>
-      <w:r>
-        <w:rPr>
-          <w:lang w:val="en-US"/>
-        </w:rPr>
-        <w:t xml:space="preserve">set </w:t>
-      </w:r>
-      <w:proofErr w:type="spellStart"/>
-      <w:r>
-        <w:rPr>
-          <w:lang w:val="en-US"/>
-        </w:rPr>
-        <w:t>has_moved</w:t>
-      </w:r>
-      <w:proofErr w:type="spellEnd"/>
-      <w:r>
-        <w:rPr>
-          <w:lang w:val="en-US"/>
-        </w:rPr>
-        <w:t xml:space="preserve"> to </w:t>
-      </w:r>
-      <w:proofErr w:type="spellStart"/>
-      <w:r>
-        <w:rPr>
-          <w:lang w:val="en-US"/>
-        </w:rPr>
-        <w:t>moves_counter</w:t>
-      </w:r>
-      <w:proofErr w:type="spellEnd"/>
-    </w:p>
-    <w:p>
-      <w:pPr>
-        <w:ind w:left="4248" w:hanging="2124"/>
-        <w:rPr>
-          <w:lang w:val="en-US"/>
-        </w:rPr>
-      </w:pPr>
-      <w:r>
-        <w:rPr>
-          <w:lang w:val="en-US"/>
-        </w:rPr>
-        <w:tab/>
-        <w:t xml:space="preserve">64: </w:t>
-      </w:r>
-      <w:r>
-        <w:rPr>
-          <w:lang w:val="en-US"/>
-        </w:rPr>
-        <w:tab/>
-        <w:t>Normal Move</w:t>
-      </w:r>
-    </w:p>
-    <w:p>
-      <w:pPr>
-        <w:ind w:left="4248" w:hanging="2124"/>
-        <w:rPr>
-          <w:lang w:val="en-US"/>
-        </w:rPr>
-      </w:pPr>
-      <w:r>
-        <w:rPr>
-          <w:lang w:val="en-US"/>
-        </w:rPr>
-        <w:tab/>
-        <w:t>6</w:t>
-      </w:r>
-      <w:r>
-        <w:rPr>
-          <w:lang w:val="en-US"/>
-        </w:rPr>
-        <w:t>6</w:t>
-      </w:r>
-      <w:r>
-        <w:rPr>
-          <w:lang w:val="en-US"/>
-        </w:rPr>
-        <w:t>-12</w:t>
-      </w:r>
-      <w:r>
-        <w:rPr>
-          <w:lang w:val="en-US"/>
-        </w:rPr>
-        <w:t>9</w:t>
-      </w:r>
-      <w:r>
-        <w:rPr>
-          <w:lang w:val="en-US"/>
-        </w:rPr>
-        <w:t>: Move is Take -&gt; Index = -6</w:t>
-      </w:r>
-      <w:r>
-        <w:rPr>
-          <w:lang w:val="en-US"/>
-        </w:rPr>
-        <w:t>6</w:t>
-      </w:r>
-    </w:p>
-    <w:p>
-      <w:pPr>
-        <w:ind w:left="4248" w:hanging="2124"/>
-        <w:rPr>
-          <w:lang w:val="en-US"/>
-        </w:rPr>
-      </w:pPr>
-      <w:r>
-        <w:rPr>
-          <w:lang w:val="en-US"/>
-        </w:rPr>
-        <w:t>King:</w:t>
-      </w:r>
-      <w:r>
-        <w:rPr>
-          <w:lang w:val="en-US"/>
-        </w:rPr>
-        <w:tab/>
-      </w:r>
-      <w:r>
-        <w:rPr>
-          <w:lang w:val="en-US"/>
-        </w:rPr>
-        <w:t>0-63:</w:t>
-      </w:r>
-      <w:r>
-        <w:rPr>
-          <w:lang w:val="en-US"/>
-        </w:rPr>
-        <w:tab/>
-      </w:r>
-      <w:r>
-        <w:rPr>
-          <w:lang w:val="en-US"/>
-        </w:rPr>
-        <w:t xml:space="preserve">Move is </w:t>
-      </w:r>
-      <w:r>
-        <w:rPr>
-          <w:lang w:val="en-US"/>
-        </w:rPr>
-        <w:t>Castle</w:t>
-      </w:r>
-      <w:r>
-        <w:rPr>
-          <w:lang w:val="en-US"/>
-        </w:rPr>
-        <w:t xml:space="preserve"> -&gt; I</w:t>
-      </w:r>
-      <w:r>
-        <w:rPr>
-          <w:lang w:val="en-US"/>
-        </w:rPr>
-        <w:t>ndex of Rook to be moved</w:t>
-      </w:r>
-      <w:r>
-        <w:rPr>
-          <w:lang w:val="en-US"/>
-        </w:rPr>
-        <w:t>, se</w:t>
-      </w:r>
-      <w:r>
-        <w:rPr>
-          <w:lang w:val="en-US"/>
-        </w:rPr>
-        <w:t xml:space="preserve">t </w:t>
-      </w:r>
-      <w:r>
-        <w:rPr>
-          <w:lang w:val="en-US"/>
-        </w:rPr>
-        <w:tab/>
-      </w:r>
-      <w:proofErr w:type="spellStart"/>
-      <w:r>
-        <w:rPr>
-          <w:lang w:val="en-US"/>
-        </w:rPr>
-        <w:t>King.has_moved</w:t>
-      </w:r>
-      <w:proofErr w:type="spellEnd"/>
-      <w:r>
-        <w:rPr>
-          <w:lang w:val="en-US"/>
-        </w:rPr>
-        <w:t xml:space="preserve"> to 0, set</w:t>
-      </w:r>
-      <w:r>
-        <w:rPr>
-          <w:lang w:val="en-US"/>
-        </w:rPr>
-        <w:t xml:space="preserve"> </w:t>
-      </w:r>
-      <w:proofErr w:type="spellStart"/>
-      <w:r>
-        <w:rPr>
-          <w:lang w:val="en-US"/>
-        </w:rPr>
-        <w:t>Rook.has_moved</w:t>
-      </w:r>
-      <w:proofErr w:type="spellEnd"/>
-      <w:r>
-        <w:rPr>
-          <w:lang w:val="en-US"/>
-        </w:rPr>
-        <w:t xml:space="preserve"> to 0</w:t>
-      </w:r>
-    </w:p>
-    <w:p>
-      <w:pPr>
-        <w:ind w:left="4248" w:hanging="2124"/>
-        <w:rPr>
-          <w:lang w:val="en-US"/>
-        </w:rPr>
-      </w:pPr>
-      <w:r>
-        <w:rPr>
-          <w:lang w:val="en-US"/>
-        </w:rPr>
-        <w:tab/>
-        <w:t xml:space="preserve">64: </w:t>
-      </w:r>
-      <w:r>
-        <w:rPr>
-          <w:lang w:val="en-US"/>
-        </w:rPr>
-        <w:tab/>
-        <w:t>Normal Move</w:t>
-      </w:r>
-    </w:p>
-    <w:p>
-      <w:pPr>
-        <w:ind w:left="4248" w:hanging="2124"/>
-        <w:rPr>
-          <w:lang w:val="en-US"/>
-        </w:rPr>
-      </w:pPr>
-      <w:r>
-        <w:rPr>
-          <w:lang w:val="en-US"/>
-        </w:rPr>
-        <w:tab/>
-        <w:t>6</w:t>
-      </w:r>
-      <w:r>
-        <w:rPr>
-          <w:lang w:val="en-US"/>
-        </w:rPr>
-        <w:t>6</w:t>
-      </w:r>
-      <w:r>
-        <w:rPr>
-          <w:lang w:val="en-US"/>
-        </w:rPr>
-        <w:t>-12</w:t>
-      </w:r>
-      <w:r>
-        <w:rPr>
-          <w:lang w:val="en-US"/>
-        </w:rPr>
-        <w:t>9</w:t>
-      </w:r>
-      <w:r>
-        <w:rPr>
-          <w:lang w:val="en-US"/>
-        </w:rPr>
-        <w:t>: Move is Take -&gt; Index = -6</w:t>
-      </w:r>
-      <w:r>
-        <w:rPr>
-          <w:lang w:val="en-US"/>
-        </w:rPr>
-        <w:t>6</w:t>
-      </w:r>
-    </w:p>
-    <w:p>
-      <w:pPr>
-        <w:ind w:left="4248" w:hanging="2124"/>
-        <w:rPr>
-          <w:lang w:val="en-US"/>
-        </w:rPr>
-      </w:pPr>
-      <w:r>
-        <w:rPr>
-          <w:lang w:val="en-US"/>
-        </w:rPr>
-        <w:tab/>
-      </w:r>
-    </w:p>
-    <w:p>
-      <w:pPr>
-        <w:rPr>
-          <w:lang w:val="en-US"/>
-        </w:rPr>
-      </w:pPr>
-      <w:r>
-        <w:rPr>
-          <w:highlight w:val="green"/>
-          <w:lang w:val="en-US"/>
-        </w:rPr>
-        <w:t xml:space="preserve">int16 </w:t>
-      </w:r>
-      <w:proofErr w:type="spellStart"/>
-      <w:r>
-        <w:rPr>
-          <w:highlight w:val="green"/>
-          <w:lang w:val="en-US"/>
-        </w:rPr>
-        <w:t>H</w:t>
-      </w:r>
-      <w:r>
-        <w:rPr>
-          <w:highlight w:val="green"/>
-          <w:lang w:val="en-US"/>
-        </w:rPr>
         <w:t>as_moved</w:t>
       </w:r>
-      <w:proofErr w:type="spellEnd"/>
       <w:r>
         <w:rPr>
           <w:lang w:val="en-US"/>
@@ -1136,21 +950,7 @@
         <w:rPr>
           <w:lang w:val="en-US"/>
         </w:rPr>
-        <w:t xml:space="preserve">Piece has moved with </w:t>
-      </w:r>
-      <w:proofErr w:type="spellStart"/>
-      <w:r>
-        <w:rPr>
-          <w:lang w:val="en-US"/>
-        </w:rPr>
-        <w:t>OneStep</w:t>
-      </w:r>
-      <w:proofErr w:type="spellEnd"/>
-      <w:r>
-        <w:rPr>
-          <w:lang w:val="en-US"/>
-        </w:rPr>
-        <w:t xml:space="preserve"> move</w:t>
+        <w:t>Piece has moved with OneStep move</w:t>
       </w:r>
     </w:p>
     <w:p>
@@ -1171,55 +971,13 @@
           <w:lang w:val="en-US"/>
         </w:rPr>
         <w:tab/>
-        <w:t xml:space="preserve">Piece has moved with </w:t>
-      </w:r>
-      <w:proofErr w:type="spellStart"/>
-      <w:r>
-        <w:rPr>
-          <w:lang w:val="en-US"/>
-        </w:rPr>
-        <w:t>TwoStep</w:t>
-      </w:r>
-      <w:proofErr w:type="spellEnd"/>
-      <w:r>
-        <w:rPr>
-          <w:lang w:val="en-US"/>
-        </w:rPr>
-        <w:t xml:space="preserve"> move </w:t>
-      </w:r>
-      <w:r>
-        <w:rPr>
-          <w:lang w:val="en-US"/>
-        </w:rPr>
-        <w:t>(</w:t>
-      </w:r>
-      <w:proofErr w:type="spellStart"/>
-      <w:r>
-        <w:rPr>
-          <w:lang w:val="en-US"/>
-        </w:rPr>
-        <w:t>Has_moved</w:t>
-      </w:r>
-      <w:proofErr w:type="spellEnd"/>
-      <w:r>
-        <w:rPr>
-          <w:lang w:val="en-US"/>
-        </w:rPr>
-        <w:t xml:space="preserve"> indicates the </w:t>
-      </w:r>
-      <w:proofErr w:type="spellStart"/>
-      <w:r>
-        <w:rPr>
-          <w:lang w:val="en-US"/>
-        </w:rPr>
-        <w:t>moves_counter</w:t>
-      </w:r>
-      <w:proofErr w:type="spellEnd"/>
-      <w:r>
-        <w:rPr>
-          <w:lang w:val="en-US"/>
-        </w:rPr>
-        <w:t xml:space="preserve"> in this case)</w:t>
+        <w:t xml:space="preserve">Piece has moved with TwoStep move </w:t>
+      </w:r>
+      <w:r>
+        <w:rPr>
+          <w:lang w:val="en-US"/>
+        </w:rPr>
+        <w:t>(Has_moved indicates the moves_counter in this case)</w:t>
       </w:r>
       <w:r>
         <w:rPr>
@@ -1231,21 +989,7 @@
         <w:rPr>
           <w:lang w:val="en-US"/>
         </w:rPr>
-        <w:t xml:space="preserve">-&gt; important for </w:t>
-      </w:r>
-      <w:proofErr w:type="spellStart"/>
-      <w:r>
-        <w:rPr>
-          <w:lang w:val="en-US"/>
-        </w:rPr>
-        <w:t>en</w:t>
-      </w:r>
-      <w:proofErr w:type="spellEnd"/>
-      <w:r>
-        <w:rPr>
-          <w:lang w:val="en-US"/>
-        </w:rPr>
-        <w:t xml:space="preserve"> passant</w:t>
+        <w:t>-&gt; important for en passant</w:t>
       </w:r>
       <w:r>
         <w:rPr>
@@ -1293,55 +1037,13 @@
           <w:lang w:val="en-US"/>
         </w:rPr>
         <w:tab/>
-        <w:t xml:space="preserve">{Piece; </w:t>
-      </w:r>
-      <w:proofErr w:type="spellStart"/>
-      <w:r>
-        <w:rPr>
-          <w:lang w:val="en-US"/>
-        </w:rPr>
-        <w:t>Original_Field</w:t>
-      </w:r>
-      <w:proofErr w:type="spellEnd"/>
-      <w:r>
-        <w:rPr>
-          <w:lang w:val="en-US"/>
-        </w:rPr>
-        <w:t xml:space="preserve">; </w:t>
-      </w:r>
-      <w:proofErr w:type="spellStart"/>
-      <w:r>
-        <w:rPr>
-          <w:lang w:val="en-US"/>
-        </w:rPr>
-        <w:t>Capture_Indic</w:t>
-      </w:r>
-      <w:r>
-        <w:rPr>
-          <w:lang w:val="en-US"/>
-        </w:rPr>
-        <w:t>ator</w:t>
-      </w:r>
-      <w:proofErr w:type="spellEnd"/>
-      <w:r>
-        <w:rPr>
-          <w:lang w:val="en-US"/>
-        </w:rPr>
-        <w:t xml:space="preserve"> (x); </w:t>
-      </w:r>
-      <w:proofErr w:type="spellStart"/>
-      <w:r>
-        <w:rPr>
-          <w:lang w:val="en-US"/>
-        </w:rPr>
-        <w:t>New_Field</w:t>
-      </w:r>
-      <w:proofErr w:type="spellEnd"/>
-      <w:r>
-        <w:rPr>
-          <w:lang w:val="en-US"/>
-        </w:rPr>
-        <w:t>, Promotion</w:t>
+        <w:t>{Piece; Original_Field; Capture_Indic</w:t>
+      </w:r>
+      <w:r>
+        <w:rPr>
+          <w:lang w:val="en-US"/>
+        </w:rPr>
+        <w:t>ator (x); New_Field, Promotion</w:t>
       </w:r>
       <w:r>
         <w:rPr>
@@ -1389,16 +1091,14 @@
         <w:rPr>
           <w:lang w:val="en-US"/>
         </w:rPr>
-        <w:t xml:space="preserve">The pause button will only work if the current move is reviewed, as long as a player is reviewing older moves it won’t </w:t>
-      </w:r>
-      <w:proofErr w:type="gramStart"/>
-      <w:r>
-        <w:rPr>
-          <w:lang w:val="en-US"/>
-        </w:rPr>
-        <w:t>work</w:t>
-      </w:r>
-      <w:proofErr w:type="gramEnd"/>
+        <w:t>The pause button will only work if the current move is reviewed, as long as a player is reviewing older moves it won’t work</w:t>
+      </w:r>
+      <w:r>
+        <w:rPr>
+          <w:lang w:val="en-US"/>
+        </w:rPr>
+        <w:t xml:space="preserve"> -&gt; the game will be paused by default while in reviewing state</w:t>
+      </w:r>
     </w:p>
     <w:p>
       <w:pPr>

</xml_diff>